<commit_message>
added link to repo and utube
</commit_message>
<xml_diff>
--- a/Lab Checkoff 4.docx
+++ b/Lab Checkoff 4.docx
@@ -139,8 +139,16 @@
         <w:t>Provide the link to your lab repository:</w:t>
       </w:r>
     </w:p>
-    <w:p/>
-    <w:p/>
+    <w:p>
+      <w:hyperlink r:id="rId8" w:history="1">
+        <w:r>
+          <w:rPr>
+            <w:rStyle w:val="Hyperlink"/>
+          </w:rPr>
+          <w:t>https://github.com/rileychin/50.033-Game-Dev-Labs/tree/lab4</w:t>
+        </w:r>
+      </w:hyperlink>
+    </w:p>
     <w:p/>
     <w:p>
       <w:pPr>
@@ -324,7 +332,7 @@
                     <pic:cNvPicPr/>
                   </pic:nvPicPr>
                   <pic:blipFill>
-                    <a:blip r:embed="rId8"/>
+                    <a:blip r:embed="rId9"/>
                     <a:stretch>
                       <a:fillRect/>
                     </a:stretch>
@@ -393,7 +401,7 @@
                     <pic:cNvPicPr/>
                   </pic:nvPicPr>
                   <pic:blipFill>
-                    <a:blip r:embed="rId9"/>
+                    <a:blip r:embed="rId10"/>
                     <a:stretch>
                       <a:fillRect/>
                     </a:stretch>
@@ -492,7 +500,7 @@
                     <pic:cNvPicPr/>
                   </pic:nvPicPr>
                   <pic:blipFill>
-                    <a:blip r:embed="rId10"/>
+                    <a:blip r:embed="rId11"/>
                     <a:stretch>
                       <a:fillRect/>
                     </a:stretch>
@@ -668,7 +676,7 @@
                     <pic:cNvPicPr/>
                   </pic:nvPicPr>
                   <pic:blipFill>
-                    <a:blip r:embed="rId11"/>
+                    <a:blip r:embed="rId12"/>
                     <a:stretch>
                       <a:fillRect/>
                     </a:stretch>
@@ -741,7 +749,7 @@
                     <pic:cNvPicPr/>
                   </pic:nvPicPr>
                   <pic:blipFill>
-                    <a:blip r:embed="rId12"/>
+                    <a:blip r:embed="rId13"/>
                     <a:stretch>
                       <a:fillRect/>
                     </a:stretch>
@@ -911,7 +919,7 @@
                     <pic:cNvPicPr/>
                   </pic:nvPicPr>
                   <pic:blipFill>
-                    <a:blip r:embed="rId13"/>
+                    <a:blip r:embed="rId14"/>
                     <a:stretch>
                       <a:fillRect/>
                     </a:stretch>
@@ -972,7 +980,7 @@
                     <pic:cNvPicPr/>
                   </pic:nvPicPr>
                   <pic:blipFill>
-                    <a:blip r:embed="rId14"/>
+                    <a:blip r:embed="rId15"/>
                     <a:stretch>
                       <a:fillRect/>
                     </a:stretch>
@@ -1041,7 +1049,7 @@
                     <pic:cNvPicPr/>
                   </pic:nvPicPr>
                   <pic:blipFill>
-                    <a:blip r:embed="rId15"/>
+                    <a:blip r:embed="rId16"/>
                     <a:stretch>
                       <a:fillRect/>
                     </a:stretch>
@@ -1144,7 +1152,7 @@
                     <pic:cNvPicPr/>
                   </pic:nvPicPr>
                   <pic:blipFill>
-                    <a:blip r:embed="rId16"/>
+                    <a:blip r:embed="rId17"/>
                     <a:stretch>
                       <a:fillRect/>
                     </a:stretch>
@@ -1205,7 +1213,7 @@
                     <pic:cNvPicPr/>
                   </pic:nvPicPr>
                   <pic:blipFill>
-                    <a:blip r:embed="rId17"/>
+                    <a:blip r:embed="rId18"/>
                     <a:stretch>
                       <a:fillRect/>
                     </a:stretch>
@@ -1306,7 +1314,7 @@
                     <pic:cNvPicPr/>
                   </pic:nvPicPr>
                   <pic:blipFill>
-                    <a:blip r:embed="rId18"/>
+                    <a:blip r:embed="rId19"/>
                     <a:stretch>
                       <a:fillRect/>
                     </a:stretch>
@@ -1356,7 +1364,7 @@
                     <pic:cNvPicPr/>
                   </pic:nvPicPr>
                   <pic:blipFill>
-                    <a:blip r:embed="rId19"/>
+                    <a:blip r:embed="rId20"/>
                     <a:stretch>
                       <a:fillRect/>
                     </a:stretch>
@@ -1561,7 +1569,7 @@
                     <pic:cNvPicPr/>
                   </pic:nvPicPr>
                   <pic:blipFill>
-                    <a:blip r:embed="rId20"/>
+                    <a:blip r:embed="rId21"/>
                     <a:stretch>
                       <a:fillRect/>
                     </a:stretch>
@@ -1631,7 +1639,7 @@
                     <pic:cNvPicPr/>
                   </pic:nvPicPr>
                   <pic:blipFill>
-                    <a:blip r:embed="rId21"/>
+                    <a:blip r:embed="rId22"/>
                     <a:stretch>
                       <a:fillRect/>
                     </a:stretch>
@@ -1701,7 +1709,7 @@
                     <pic:cNvPicPr/>
                   </pic:nvPicPr>
                   <pic:blipFill>
-                    <a:blip r:embed="rId22"/>
+                    <a:blip r:embed="rId23"/>
                     <a:stretch>
                       <a:fillRect/>
                     </a:stretch>
@@ -1768,7 +1776,7 @@
                     <pic:cNvPicPr/>
                   </pic:nvPicPr>
                   <pic:blipFill>
-                    <a:blip r:embed="rId23"/>
+                    <a:blip r:embed="rId24"/>
                     <a:stretch>
                       <a:fillRect/>
                     </a:stretch>
@@ -1807,12 +1815,12 @@
       <w:proofErr w:type="spellEnd"/>
     </w:p>
     <w:sectPr>
-      <w:headerReference w:type="even" r:id="rId24"/>
-      <w:headerReference w:type="default" r:id="rId25"/>
-      <w:footerReference w:type="even" r:id="rId26"/>
-      <w:footerReference w:type="default" r:id="rId27"/>
-      <w:headerReference w:type="first" r:id="rId28"/>
-      <w:footerReference w:type="first" r:id="rId29"/>
+      <w:headerReference w:type="even" r:id="rId25"/>
+      <w:headerReference w:type="default" r:id="rId26"/>
+      <w:footerReference w:type="even" r:id="rId27"/>
+      <w:footerReference w:type="default" r:id="rId28"/>
+      <w:headerReference w:type="first" r:id="rId29"/>
+      <w:footerReference w:type="first" r:id="rId30"/>
       <w:pgSz w:w="11909" w:h="16834"/>
       <w:pgMar w:top="1440" w:right="1440" w:bottom="1440" w:left="1440" w:header="720" w:footer="720" w:gutter="0"/>
       <w:pgNumType w:start="1"/>

</xml_diff>